<commit_message>
added delete option for each row
</commit_message>
<xml_diff>
--- a/temp_drafts/שלבי הפתרון ונקודות לשיפור.docx
+++ b/temp_drafts/שלבי הפתרון ונקודות לשיפור.docx
@@ -48,9 +48,11 @@
         </w:rPr>
         <w:t>יצירת בסיס הנתונים ב-</w:t>
       </w:r>
+      <w:proofErr w:type="spellStart"/>
       <w:r>
         <w:t>mySql</w:t>
       </w:r>
+      <w:proofErr w:type="spellEnd"/>
       <w:r>
         <w:rPr>
           <w:rFonts w:hint="cs"/>
@@ -94,9 +96,11 @@
         </w:rPr>
         <w:t xml:space="preserve"> ב-</w:t>
       </w:r>
+      <w:proofErr w:type="spellStart"/>
       <w:r>
         <w:t>php</w:t>
       </w:r>
+      <w:proofErr w:type="spellEnd"/>
       <w:r>
         <w:rPr>
           <w:rFonts w:hint="cs"/>
@@ -122,7 +126,21 @@
           <w:rFonts w:hint="cs"/>
           <w:rtl/>
         </w:rPr>
-        <w:t xml:space="preserve"> מול בסיס הנתונים (קריאה, עדכון</w:t>
+        <w:t xml:space="preserve"> מול בסיס הנתונים (</w:t>
+      </w:r>
+      <w:r>
+        <w:rPr>
+          <w:rFonts w:hint="cs"/>
+          <w:rtl/>
+        </w:rPr>
+        <w:t xml:space="preserve">יצירה, </w:t>
+      </w:r>
+      <w:r>
+        <w:rPr>
+          <w:rFonts w:hint="cs"/>
+          <w:rtl/>
+        </w:rPr>
+        <w:t>קריאה, עדכון</w:t>
       </w:r>
       <w:r>
         <w:rPr>
@@ -259,7 +277,10 @@
         <w:t xml:space="preserve">רצוי להוסיף </w:t>
       </w:r>
       <w:r>
-        <w:t>Routing</w:t>
+        <w:t>r</w:t>
+      </w:r>
+      <w:r>
+        <w:t>outing</w:t>
       </w:r>
       <w:r>
         <w:rPr>
@@ -340,14 +361,7 @@
           <w:rFonts w:hint="cs"/>
           <w:rtl/>
         </w:rPr>
-        <w:t>יש</w:t>
-      </w:r>
-      <w:r>
-        <w:rPr>
-          <w:rFonts w:hint="cs"/>
-          <w:rtl/>
-        </w:rPr>
-        <w:t xml:space="preserve"> לשקול שימוש ב-</w:t>
+        <w:t>לשקול שימוש ב-</w:t>
       </w:r>
       <w:r>
         <w:t>Stored procedures</w:t>
@@ -411,7 +425,7 @@
           <w:rFonts w:hint="cs"/>
           <w:rtl/>
         </w:rPr>
-        <w:t xml:space="preserve">יש לממש בדיקת תקינות </w:t>
+        <w:t xml:space="preserve">לממש בדיקת תקינות </w:t>
       </w:r>
       <w:r>
         <w:rPr>
@@ -463,13 +477,106 @@
         </w:rPr>
         <w:t>, כדי להבטיח את תקינות ומהימנות הנתונים.</w:t>
       </w:r>
+    </w:p>
+    <w:p>
+      <w:pPr>
+        <w:pStyle w:val="a3"/>
+        <w:numPr>
+          <w:ilvl w:val="0"/>
+          <w:numId w:val="2"/>
+        </w:numPr>
+      </w:pPr>
+      <w:r>
+        <w:rPr>
+          <w:rFonts w:hint="cs"/>
+          <w:rtl/>
+        </w:rPr>
+        <w:t xml:space="preserve">להוסיף </w:t>
+      </w:r>
+      <w:r>
+        <w:t>paging</w:t>
+      </w:r>
+      <w:r>
+        <w:rPr>
+          <w:rFonts w:hint="cs"/>
+          <w:rtl/>
+        </w:rPr>
+        <w:t xml:space="preserve"> לדף שמציג את הסטודנטים ולהגביל את מספר התוצאות המוצגות בדף, כדי להתמודד טוב יותר עם מערכת שיש בה כמות גדולה של נתונים.</w:t>
+      </w:r>
+    </w:p>
+    <w:p>
+      <w:pPr>
+        <w:pStyle w:val="a3"/>
+        <w:numPr>
+          <w:ilvl w:val="0"/>
+          <w:numId w:val="2"/>
+        </w:numPr>
+      </w:pPr>
+      <w:r>
+        <w:rPr>
+          <w:rFonts w:hint="cs"/>
+          <w:rtl/>
+        </w:rPr>
+        <w:t xml:space="preserve">חיפוש לפי שם פרטי של סטודנט מומש רק בצד הלקוח </w:t>
+      </w:r>
+      <w:r>
+        <w:rPr>
+          <w:rtl/>
+        </w:rPr>
+        <w:t>–</w:t>
+      </w:r>
+      <w:r>
+        <w:rPr>
+          <w:rFonts w:hint="cs"/>
+          <w:rtl/>
+        </w:rPr>
+        <w:t xml:space="preserve"> מבצע סינון על נתוני הטבלה המלאה שנשלפו מהמאגר. קיימת תשתית לחיפוש בצד השרת באמצעות </w:t>
+      </w:r>
+      <w:proofErr w:type="spellStart"/>
+      <w:r>
+        <w:t>api</w:t>
+      </w:r>
+      <w:proofErr w:type="spellEnd"/>
+      <w:r>
+        <w:rPr>
+          <w:rFonts w:hint="cs"/>
+          <w:rtl/>
+        </w:rPr>
+        <w:t xml:space="preserve"> </w:t>
+      </w:r>
+      <w:r>
+        <w:rPr>
+          <w:rFonts w:hint="cs"/>
+          <w:rtl/>
+        </w:rPr>
+        <w:t>שנכתב ב-</w:t>
+      </w:r>
+      <w:proofErr w:type="spellStart"/>
+      <w:r>
+        <w:t>php</w:t>
+      </w:r>
+      <w:proofErr w:type="spellEnd"/>
+      <w:r>
+        <w:rPr>
+          <w:rFonts w:hint="cs"/>
+          <w:rtl/>
+        </w:rPr>
+        <w:t xml:space="preserve">, </w:t>
+      </w:r>
+      <w:r>
+        <w:rPr>
+          <w:rFonts w:hint="cs"/>
+          <w:rtl/>
+        </w:rPr>
+        <w:t>לצורך שימוש עתידי.</w:t>
+      </w:r>
+    </w:p>
+    <w:p>
+      <w:pPr>
+        <w:pStyle w:val="a3"/>
+      </w:pPr>
       <w:bookmarkStart w:id="0" w:name="_GoBack"/>
       <w:bookmarkEnd w:id="0"/>
-    </w:p>
-    <w:p>
-      <w:pPr>
-        <w:pStyle w:val="a3"/>
-      </w:pPr>
     </w:p>
     <w:sectPr>
       <w:pgSz w:w="12240" w:h="15840"/>

</xml_diff>